<commit_message>
finished adding sources for lent psalis
</commit_message>
<xml_diff>
--- a/Psalmody Source/nn-Lent Psali Adam.docx
+++ b/Psalmody Source/nn-Lent Psali Adam.docx
@@ -1,12 +1,12 @@
 
 <file path=word/document.xml><?xml version="1.0" encoding="utf-8"?>
-<w:document xmlns:wpc="http://schemas.microsoft.com/office/word/2010/wordprocessingCanvas" xmlns:mc="http://schemas.openxmlformats.org/markup-compatibility/2006" xmlns:o="urn:schemas-microsoft-com:office:office" xmlns:r="http://schemas.openxmlformats.org/officeDocument/2006/relationships" xmlns:m="http://schemas.openxmlformats.org/officeDocument/2006/math" xmlns:v="urn:schemas-microsoft-com:vml" xmlns:wp14="http://schemas.microsoft.com/office/word/2010/wordprocessingDrawing" xmlns:wp="http://schemas.openxmlformats.org/drawingml/2006/wordprocessingDrawing" xmlns:w10="urn:schemas-microsoft-com:office:word" xmlns:w="http://schemas.openxmlformats.org/wordprocessingml/2006/main" xmlns:w14="http://schemas.microsoft.com/office/word/2010/wordml" xmlns:wpg="http://schemas.microsoft.com/office/word/2010/wordprocessingGroup" xmlns:wpi="http://schemas.microsoft.com/office/word/2010/wordprocessingInk" xmlns:wne="http://schemas.microsoft.com/office/word/2006/wordml" xmlns:wps="http://schemas.microsoft.com/office/word/2010/wordprocessingShape" mc:Ignorable="w14 wp14">
+<w:document xmlns:ve="http://schemas.openxmlformats.org/markup-compatibility/2006" xmlns:o="urn:schemas-microsoft-com:office:office" xmlns:r="http://schemas.openxmlformats.org/officeDocument/2006/relationships" xmlns:m="http://schemas.openxmlformats.org/officeDocument/2006/math" xmlns:v="urn:schemas-microsoft-com:vml" xmlns:wp="http://schemas.openxmlformats.org/drawingml/2006/wordprocessingDrawing" xmlns:w10="urn:schemas-microsoft-com:office:word" xmlns:w="http://schemas.openxmlformats.org/wordprocessingml/2006/main" xmlns:wne="http://schemas.microsoft.com/office/word/2006/wordml">
   <w:body>
     <w:tbl>
       <w:tblPr>
         <w:tblStyle w:val="TableGrid"/>
         <w:tblW w:w="5000" w:type="pct"/>
-        <w:tblLook w:val="0420" w:firstRow="1" w:lastRow="0" w:firstColumn="0" w:lastColumn="0" w:noHBand="0" w:noVBand="1"/>
+        <w:tblLook w:val="0420"/>
       </w:tblPr>
       <w:tblGrid>
         <w:gridCol w:w="3171"/>
@@ -51,7 +51,7 @@
           </w:tcPr>
           <w:p>
             <w:r>
-              <w:t>LA</w:t>
+              <w:t>Black</w:t>
             </w:r>
           </w:p>
         </w:tc>
@@ -172,13 +172,21 @@
           <w:tcPr>
             <w:tcW w:w="819" w:type="pct"/>
           </w:tcPr>
-          <w:p/>
+          <w:p>
+            <w:r>
+              <w:t>I cried with my voice, before You O my Lord, because of fasting, grant me salvation.</w:t>
+            </w:r>
+          </w:p>
         </w:tc>
         <w:tc>
           <w:tcPr>
             <w:tcW w:w="827" w:type="pct"/>
           </w:tcPr>
-          <w:p/>
+          <w:p>
+            <w:r>
+              <w:t>I cried with my voice: before You, my God: because of fasting: give me salvation.</w:t>
+            </w:r>
+          </w:p>
         </w:tc>
         <w:tc>
           <w:tcPr>
@@ -235,7 +243,15 @@
               <w:pStyle w:val="Coptic"/>
             </w:pPr>
             <w:r>
-              <w:t>ⲉⲕⲉⲓⲱⲓ ⲛ̀ⲛⲉⲛϭⲱϧⲉⲙ.</w:t>
+              <w:t>ⲉⲕⲉⲓⲱⲓ ⲛ̀ⲛⲉⲛ</w:t>
+            </w:r>
+            <w:proofErr w:type="spellStart"/>
+            <w:r>
+              <w:t>ϭⲱϧ</w:t>
+            </w:r>
+            <w:proofErr w:type="spellEnd"/>
+            <w:r>
+              <w:t>ⲉⲙ.</w:t>
             </w:r>
           </w:p>
         </w:tc>
@@ -268,13 +284,21 @@
           <w:tcPr>
             <w:tcW w:w="819" w:type="pct"/>
           </w:tcPr>
-          <w:p/>
+          <w:p>
+            <w:r>
+              <w:t>Help my weakness, O Savior, because of fasting, clean our dirt.</w:t>
+            </w:r>
+          </w:p>
         </w:tc>
         <w:tc>
           <w:tcPr>
             <w:tcW w:w="827" w:type="pct"/>
           </w:tcPr>
-          <w:p/>
+          <w:p>
+            <w:r>
+              <w:t>Help my weakness: O Savior: because of fasting: clean our filth.</w:t>
+            </w:r>
+          </w:p>
         </w:tc>
         <w:tc>
           <w:tcPr>
@@ -331,7 +355,15 @@
               <w:pStyle w:val="Coptic"/>
             </w:pPr>
             <w:r>
-              <w:t>ⲁⲩϣⲁϣⲛⲓ ⲉ̀ⲡⲓⲥⲱϯ.</w:t>
+              <w:t>ⲁⲩ</w:t>
+            </w:r>
+            <w:proofErr w:type="spellStart"/>
+            <w:r>
+              <w:t>ϣⲁϣ</w:t>
+            </w:r>
+            <w:proofErr w:type="spellEnd"/>
+            <w:r>
+              <w:t>ⲛⲓ ⲉ̀ⲡⲓⲥⲱϯ.</w:t>
             </w:r>
           </w:p>
         </w:tc>
@@ -364,13 +396,21 @@
           <w:tcPr>
             <w:tcW w:w="819" w:type="pct"/>
           </w:tcPr>
-          <w:p/>
+          <w:p>
+            <w:r>
+              <w:t>For our forefathers, have taught us, that because.., they won salvation.</w:t>
+            </w:r>
+          </w:p>
         </w:tc>
         <w:tc>
           <w:tcPr>
             <w:tcW w:w="827" w:type="pct"/>
           </w:tcPr>
-          <w:p/>
+          <w:p>
+            <w:r>
+              <w:t>Our forefathers: have taught us: because of fasting: they gained salvation.</w:t>
+            </w:r>
+          </w:p>
         </w:tc>
         <w:tc>
           <w:tcPr>
@@ -427,7 +467,15 @@
               <w:pStyle w:val="Coptic"/>
             </w:pPr>
             <w:r>
-              <w:t>ⲁϥϭⲓ ⲙ̀ⲡⲓϭⲣⲟ.</w:t>
+              <w:t>ⲁ</w:t>
+            </w:r>
+            <w:proofErr w:type="spellStart"/>
+            <w:r>
+              <w:t>ϥϭ</w:t>
+            </w:r>
+            <w:proofErr w:type="spellEnd"/>
+            <w:r>
+              <w:t>ⲓ ⲙ̀ⲡⲓϭⲣⲟ.</w:t>
             </w:r>
           </w:p>
         </w:tc>
@@ -460,13 +508,21 @@
           <w:tcPr>
             <w:tcW w:w="819" w:type="pct"/>
           </w:tcPr>
-          <w:p/>
+          <w:p>
+            <w:r>
+              <w:t>David the Son of Jesse, in his Kingdom, because..., he received victory.</w:t>
+            </w:r>
+          </w:p>
         </w:tc>
         <w:tc>
           <w:tcPr>
             <w:tcW w:w="827" w:type="pct"/>
           </w:tcPr>
-          <w:p/>
+          <w:p>
+            <w:r>
+              <w:t>David, the son of Jesse: in his kingdom: because of fasting: he received victory.</w:t>
+            </w:r>
+          </w:p>
         </w:tc>
         <w:tc>
           <w:tcPr>
@@ -499,7 +555,15 @@
               <w:pStyle w:val="Coptic"/>
             </w:pPr>
             <w:r>
-              <w:t>Ⲉⲩⲁ ⲛⲉⲙ Ⲁⲇⲁⲙ: ⲁ̀ ⲡⲓϩⲟϥ ⲉⲣϩⲁⲗ ⲙ̀ⲙⲟⲱⲟⲩ: ⲉⲑⲃⲉ ϯⲛⲏⲥⲧⲓⲁ:</w:t>
+              <w:t>Ⲉⲩⲁ ⲛⲉⲙ Ⲁⲇⲁⲙ: ⲁ̀ ⲡⲓ</w:t>
+            </w:r>
+            <w:proofErr w:type="spellStart"/>
+            <w:r>
+              <w:t>ϩⲟϥ</w:t>
+            </w:r>
+            <w:proofErr w:type="spellEnd"/>
+            <w:r>
+              <w:t xml:space="preserve"> ⲉⲣϩⲁⲗ ⲙ̀ⲙⲟⲱⲟⲩ: ⲉⲑⲃⲉ ϯⲛⲏⲥⲧⲓⲁ:</w:t>
             </w:r>
           </w:p>
           <w:p>
@@ -540,13 +604,21 @@
           <w:tcPr>
             <w:tcW w:w="819" w:type="pct"/>
           </w:tcPr>
-          <w:p/>
+          <w:p>
+            <w:r>
+              <w:t>The serpent deceived, Eve and Adam, and because.., the Lord had compassion upon them.</w:t>
+            </w:r>
+          </w:p>
         </w:tc>
         <w:tc>
           <w:tcPr>
             <w:tcW w:w="827" w:type="pct"/>
           </w:tcPr>
-          <w:p/>
+          <w:p>
+            <w:r>
+              <w:t>Eve and Adam: the serpent deceived them: because of fasting: the Lord had compassion on them.</w:t>
+            </w:r>
+          </w:p>
         </w:tc>
         <w:tc>
           <w:tcPr>
@@ -636,13 +708,21 @@
           <w:tcPr>
             <w:tcW w:w="819" w:type="pct"/>
           </w:tcPr>
-          <w:p/>
+          <w:p>
+            <w:r>
+              <w:t>Truly the mind of Enoch, was enlightened, and because.., he was lifted up to heaven.</w:t>
+            </w:r>
+          </w:p>
         </w:tc>
         <w:tc>
           <w:tcPr>
             <w:tcW w:w="827" w:type="pct"/>
           </w:tcPr>
-          <w:p/>
+          <w:p>
+            <w:r>
+              <w:t>Truly, Enoch's mind: was enlightened: because of fasting: He was lifted up to heaven.</w:t>
+            </w:r>
+          </w:p>
         </w:tc>
         <w:tc>
           <w:tcPr>
@@ -675,15 +755,31 @@
               <w:pStyle w:val="Coptic"/>
             </w:pPr>
             <w:r>
-              <w:t>Ⲏⲗⲓⲁⲥ ϧⲉⲛ ⲡⲉϥϣ̀ⲗⲏⲗ:</w:t>
-            </w:r>
-          </w:p>
-          <w:p>
-            <w:pPr>
-              <w:pStyle w:val="Coptic"/>
-            </w:pPr>
-            <w:r>
-              <w:t>ⲑϥⲧⲱⲃϩ ⲟⲩⲟϩ ⲁϥϭⲓ:</w:t>
+              <w:t>Ⲏⲗⲓⲁⲥ ϧⲉⲛ ⲡⲉ</w:t>
+            </w:r>
+            <w:proofErr w:type="spellStart"/>
+            <w:r>
+              <w:t>ϥϣ</w:t>
+            </w:r>
+            <w:proofErr w:type="spellEnd"/>
+            <w:r>
+              <w:t>̀ⲗⲏⲗ:</w:t>
+            </w:r>
+          </w:p>
+          <w:p>
+            <w:pPr>
+              <w:pStyle w:val="Coptic"/>
+            </w:pPr>
+            <w:r>
+              <w:t>ⲑϥⲧⲱⲃϩ ⲟⲩⲟϩ ⲁ</w:t>
+            </w:r>
+            <w:proofErr w:type="spellStart"/>
+            <w:r>
+              <w:t>ϥϭ</w:t>
+            </w:r>
+            <w:proofErr w:type="spellEnd"/>
+            <w:r>
+              <w:t>ⲓ:</w:t>
             </w:r>
           </w:p>
           <w:p>
@@ -699,7 +795,15 @@
               <w:pStyle w:val="Coptic"/>
             </w:pPr>
             <w:r>
-              <w:t>ⲙ̀ⲡⲉϥϧⲭⲁ ⲟⲩⲙⲟⲩⲛϩⲱⲟⲩ ⲉ̀ⲓ̀.</w:t>
+              <w:t>ⲙ̀ⲡⲉ</w:t>
+            </w:r>
+            <w:proofErr w:type="spellStart"/>
+            <w:r>
+              <w:t>ϥϧ</w:t>
+            </w:r>
+            <w:proofErr w:type="spellEnd"/>
+            <w:r>
+              <w:t>ⲭⲁ ⲟⲩⲙⲟⲩⲛϩⲱⲟⲩ ⲉ̀ⲓ̀.</w:t>
             </w:r>
           </w:p>
         </w:tc>
@@ -732,13 +836,21 @@
           <w:tcPr>
             <w:tcW w:w="819" w:type="pct"/>
           </w:tcPr>
-          <w:p/>
+          <w:p>
+            <w:r>
+              <w:t>Elijah in his prayer, asked and received, and because.., he stopped the rain from coming.</w:t>
+            </w:r>
+          </w:p>
         </w:tc>
         <w:tc>
           <w:tcPr>
             <w:tcW w:w="827" w:type="pct"/>
           </w:tcPr>
-          <w:p/>
+          <w:p>
+            <w:r>
+              <w:t>Elijah in his prayers: asked and received: because of fasting: he stopped the rain from falling.</w:t>
+            </w:r>
+          </w:p>
         </w:tc>
         <w:tc>
           <w:tcPr>
@@ -831,13 +943,22 @@
           <w:tcPr>
             <w:tcW w:w="819" w:type="pct"/>
           </w:tcPr>
-          <w:p/>
+          <w:p>
+            <w:r>
+              <w:lastRenderedPageBreak/>
+              <w:t>The sacrifice of Abraham, the Lord accepted, and because..., he waited upon God.</w:t>
+            </w:r>
+          </w:p>
         </w:tc>
         <w:tc>
           <w:tcPr>
             <w:tcW w:w="827" w:type="pct"/>
           </w:tcPr>
-          <w:p/>
+          <w:p>
+            <w:r>
+              <w:t>The sacrifice of Abraham: the Lord accepted to Him: because of fasting: he hosted God.</w:t>
+            </w:r>
+          </w:p>
         </w:tc>
         <w:tc>
           <w:tcPr>
@@ -920,13 +1041,21 @@
           <w:tcPr>
             <w:tcW w:w="819" w:type="pct"/>
           </w:tcPr>
-          <w:p/>
+          <w:p>
+            <w:r>
+              <w:t>Isaac the beloved, was offered as a sacrifice, and because.., he was joyfully saved.</w:t>
+            </w:r>
+          </w:p>
         </w:tc>
         <w:tc>
           <w:tcPr>
             <w:tcW w:w="827" w:type="pct"/>
           </w:tcPr>
-          <w:p/>
+          <w:p>
+            <w:r>
+              <w:t>Isaac the beloved: was offered as a sacrifice: because of fasting: he was saved in joy.</w:t>
+            </w:r>
+          </w:p>
         </w:tc>
         <w:tc>
           <w:tcPr>
@@ -1016,13 +1145,21 @@
           <w:tcPr>
             <w:tcW w:w="819" w:type="pct"/>
           </w:tcPr>
-          <w:p/>
+          <w:p>
+            <w:r>
+              <w:t>And also Jacob, his eyes were darkened, and because..., he saw the ladder.</w:t>
+            </w:r>
+          </w:p>
         </w:tc>
         <w:tc>
           <w:tcPr>
             <w:tcW w:w="827" w:type="pct"/>
           </w:tcPr>
-          <w:p/>
+          <w:p>
+            <w:r>
+              <w:t>And again Jacob: his eyes were darkened: because of fasting: he saw the ladder.</w:t>
+            </w:r>
+          </w:p>
         </w:tc>
         <w:tc>
           <w:tcPr>
@@ -1112,13 +1249,21 @@
           <w:tcPr>
             <w:tcW w:w="819" w:type="pct"/>
           </w:tcPr>
-          <w:p/>
+          <w:p>
+            <w:r>
+              <w:t>And also Joseph, was sold to some men, and because..., he reigned over Egypt.</w:t>
+            </w:r>
+          </w:p>
         </w:tc>
         <w:tc>
           <w:tcPr>
             <w:tcW w:w="827" w:type="pct"/>
           </w:tcPr>
-          <w:p/>
+          <w:p>
+            <w:r>
+              <w:t>Then also Joseph: was sold to men: because of fasting: he ruled over Egypt.</w:t>
+            </w:r>
+          </w:p>
         </w:tc>
         <w:tc>
           <w:tcPr>
@@ -1175,7 +1320,15 @@
               <w:pStyle w:val="Coptic"/>
             </w:pPr>
             <w:r>
-              <w:t>ⲁϥϭⲓ ⲛ̀ϯⲡ̀ⲗⲁⲝ ⲥ̀ⲛⲟⲩϯ.</w:t>
+              <w:t>ⲁ</w:t>
+            </w:r>
+            <w:proofErr w:type="spellStart"/>
+            <w:r>
+              <w:t>ϥϭ</w:t>
+            </w:r>
+            <w:proofErr w:type="spellEnd"/>
+            <w:r>
+              <w:t>ⲓ ⲛ̀ϯⲡ̀ⲗⲁⲝ ⲥ̀ⲛⲟⲩϯ.</w:t>
             </w:r>
           </w:p>
         </w:tc>
@@ -1208,13 +1361,21 @@
           <w:tcPr>
             <w:tcW w:w="819" w:type="pct"/>
           </w:tcPr>
-          <w:p/>
+          <w:p>
+            <w:r>
+              <w:t>Moses the Prophet, spoke with God, and because..., he received the two tablets.</w:t>
+            </w:r>
+          </w:p>
         </w:tc>
         <w:tc>
           <w:tcPr>
             <w:tcW w:w="827" w:type="pct"/>
           </w:tcPr>
-          <w:p/>
+          <w:p>
+            <w:r>
+              <w:t>Moses the prophet: spoke with God: because of fasting: he received the two tablets.</w:t>
+            </w:r>
+          </w:p>
         </w:tc>
         <w:tc>
           <w:tcPr>
@@ -1304,13 +1465,21 @@
           <w:tcPr>
             <w:tcW w:w="819" w:type="pct"/>
           </w:tcPr>
-          <w:p/>
+          <w:p>
+            <w:r>
+              <w:t>Noah the Righteous, before the flood, because..., he mad the ark.</w:t>
+            </w:r>
+          </w:p>
         </w:tc>
         <w:tc>
           <w:tcPr>
             <w:tcW w:w="827" w:type="pct"/>
           </w:tcPr>
-          <w:p/>
+          <w:p>
+            <w:r>
+              <w:t>Noah the righteous: before the flood: because of fasting: he built the ark.</w:t>
+            </w:r>
+          </w:p>
         </w:tc>
         <w:tc>
           <w:tcPr>
@@ -1400,13 +1569,21 @@
           <w:tcPr>
             <w:tcW w:w="819" w:type="pct"/>
           </w:tcPr>
-          <w:p/>
+          <w:p>
+            <w:r>
+              <w:t>The men of Nineveh, have repented, and because..., the Lord herd their voices.</w:t>
+            </w:r>
+          </w:p>
         </w:tc>
         <w:tc>
           <w:tcPr>
             <w:tcW w:w="827" w:type="pct"/>
           </w:tcPr>
-          <w:p/>
+          <w:p>
+            <w:r>
+              <w:t>At once, the men: of Nineveh: because of fasting: the Lord heard their voices.</w:t>
+            </w:r>
+          </w:p>
         </w:tc>
         <w:tc>
           <w:tcPr>
@@ -1463,7 +1640,15 @@
               <w:pStyle w:val="Coptic"/>
             </w:pPr>
             <w:r>
-              <w:t>ⲁϥⲟⲩϫⲁⲓ ⲛⲉⲙ ⲛⲉϥϣⲉⲣⲓ.</w:t>
+              <w:t>ⲁϥⲟⲩϫⲁⲓ ⲛⲉⲙ ⲛⲉ</w:t>
+            </w:r>
+            <w:proofErr w:type="spellStart"/>
+            <w:r>
+              <w:t>ϥϣ</w:t>
+            </w:r>
+            <w:proofErr w:type="spellEnd"/>
+            <w:r>
+              <w:t>ⲉⲣⲓ.</w:t>
             </w:r>
           </w:p>
         </w:tc>
@@ -1496,13 +1681,21 @@
           <w:tcPr>
             <w:tcW w:w="819" w:type="pct"/>
           </w:tcPr>
-          <w:p/>
+          <w:p>
+            <w:r>
+              <w:t>And Lot in the fire, through his deeds, and because..., he was saved with his daughters.</w:t>
+            </w:r>
+          </w:p>
         </w:tc>
         <w:tc>
           <w:tcPr>
             <w:tcW w:w="827" w:type="pct"/>
           </w:tcPr>
-          <w:p/>
+          <w:p>
+            <w:r>
+              <w:t>And Lot was saved from the fire: through his deeds: because of fasting: along with his daughters.</w:t>
+            </w:r>
+          </w:p>
         </w:tc>
         <w:tc>
           <w:tcPr>
@@ -1592,13 +1785,21 @@
           <w:tcPr>
             <w:tcW w:w="819" w:type="pct"/>
           </w:tcPr>
-          <w:p/>
+          <w:p>
+            <w:r>
+              <w:t>And likewise Jonah, in the belly of the whale, because..., he came out safely.</w:t>
+            </w:r>
+          </w:p>
         </w:tc>
         <w:tc>
           <w:tcPr>
             <w:tcW w:w="827" w:type="pct"/>
           </w:tcPr>
-          <w:p/>
+          <w:p>
+            <w:r>
+              <w:t>Likewise, Jonah: in the belly of the whale: because of fasting: he came out safely.</w:t>
+            </w:r>
+          </w:p>
         </w:tc>
         <w:tc>
           <w:tcPr>
@@ -1640,7 +1841,15 @@
               <w:pStyle w:val="Coptic"/>
             </w:pPr>
             <w:r>
-              <w:t>ⲙ̀ⲡⲟⲩϣⲑϧⲱⲛⲧ ⲉ̀Ⲇⲁⲛⲓⲏⲗ:</w:t>
+              <w:t>ⲙ̀ⲡⲟⲩ</w:t>
+            </w:r>
+            <w:proofErr w:type="spellStart"/>
+            <w:r>
+              <w:t>ϣⲑϧ</w:t>
+            </w:r>
+            <w:proofErr w:type="spellEnd"/>
+            <w:r>
+              <w:t>ⲱⲛⲧ ⲉ̀Ⲇⲁⲛⲓⲏⲗ:</w:t>
             </w:r>
           </w:p>
           <w:p>
@@ -1656,7 +1865,15 @@
               <w:pStyle w:val="Coptic"/>
             </w:pPr>
             <w:r>
-              <w:t>ⲁⲩϭⲛⲉϫⲱⲟⲩ ϧⲉⲛ ⲡⲉϥϣ̀ⲗⲏⲗ.</w:t>
+              <w:t>ⲁⲩϭⲛⲉϫⲱⲟⲩ ϧⲉⲛ ⲡⲉ</w:t>
+            </w:r>
+            <w:proofErr w:type="spellStart"/>
+            <w:r>
+              <w:t>ϥϣ</w:t>
+            </w:r>
+            <w:proofErr w:type="spellEnd"/>
+            <w:r>
+              <w:t>̀ⲗⲏⲗ.</w:t>
             </w:r>
           </w:p>
         </w:tc>
@@ -1689,13 +1906,21 @@
           <w:tcPr>
             <w:tcW w:w="819" w:type="pct"/>
           </w:tcPr>
-          <w:p/>
+          <w:p>
+            <w:r>
+              <w:t>The mouths of the lions, could not approach Daniel, and because..., they were subdued through his prayer.</w:t>
+            </w:r>
+          </w:p>
         </w:tc>
         <w:tc>
           <w:tcPr>
             <w:tcW w:w="827" w:type="pct"/>
           </w:tcPr>
-          <w:p/>
+          <w:p>
+            <w:r>
+              <w:t>The mouths of the lions: could not approach Daniel: because of fasting: they were subdued through his prayer.</w:t>
+            </w:r>
+          </w:p>
         </w:tc>
         <w:tc>
           <w:tcPr>
@@ -1785,13 +2010,21 @@
           <w:tcPr>
             <w:tcW w:w="819" w:type="pct"/>
           </w:tcPr>
-          <w:p/>
+          <w:p>
+            <w:r>
+              <w:t>Samuel the anointer, of the kings, because..., his days increased.</w:t>
+            </w:r>
+          </w:p>
         </w:tc>
         <w:tc>
           <w:tcPr>
             <w:tcW w:w="827" w:type="pct"/>
           </w:tcPr>
-          <w:p/>
+          <w:p>
+            <w:r>
+              <w:t>Samuel the anointed: of the kings: because of fasting: his days increased.</w:t>
+            </w:r>
+          </w:p>
         </w:tc>
         <w:tc>
           <w:tcPr>
@@ -1857,13 +2090,21 @@
           <w:tcPr>
             <w:tcW w:w="819" w:type="pct"/>
           </w:tcPr>
-          <w:p/>
+          <w:p>
+            <w:r>
+              <w:t>And the three children of Babylon, because..., they quenched the fire.</w:t>
+            </w:r>
+          </w:p>
         </w:tc>
         <w:tc>
           <w:tcPr>
             <w:tcW w:w="827" w:type="pct"/>
           </w:tcPr>
-          <w:p/>
+          <w:p>
+            <w:r>
+              <w:t>Then, the three children: of Babylon: because of fasting: they quenched the fire.</w:t>
+            </w:r>
+          </w:p>
         </w:tc>
         <w:tc>
           <w:tcPr>
@@ -1953,13 +2194,21 @@
           <w:tcPr>
             <w:tcW w:w="819" w:type="pct"/>
           </w:tcPr>
-          <w:p/>
+          <w:p>
+            <w:r>
+              <w:t>My masters and fathers, the Apostles, because..., they restored the nations.</w:t>
+            </w:r>
+          </w:p>
         </w:tc>
         <w:tc>
           <w:tcPr>
             <w:tcW w:w="827" w:type="pct"/>
           </w:tcPr>
-          <w:p/>
+          <w:p>
+            <w:r>
+              <w:t>Behold, my masters: and fathers, the apostles: because of fasting: they restored the nations.</w:t>
+            </w:r>
+          </w:p>
         </w:tc>
         <w:tc>
           <w:tcPr>
@@ -2049,13 +2298,21 @@
           <w:tcPr>
             <w:tcW w:w="819" w:type="pct"/>
           </w:tcPr>
-          <w:p/>
+          <w:p>
+            <w:r>
+              <w:t>God of all gods, Jesus the Judge, because..., confirmed the strugglers.</w:t>
+            </w:r>
+          </w:p>
         </w:tc>
         <w:tc>
           <w:tcPr>
             <w:tcW w:w="827" w:type="pct"/>
           </w:tcPr>
-          <w:p/>
+          <w:p>
+            <w:r>
+              <w:t>The God of gods: Jesus the Judge: because of fasting: He confirmed the fighters.</w:t>
+            </w:r>
+          </w:p>
         </w:tc>
         <w:tc>
           <w:tcPr>
@@ -2145,13 +2402,21 @@
           <w:tcPr>
             <w:tcW w:w="819" w:type="pct"/>
           </w:tcPr>
-          <w:p/>
+          <w:p>
+            <w:r>
+              <w:t>Coolness and rest, and repose, because..., will come at Judgment day.</w:t>
+            </w:r>
+          </w:p>
         </w:tc>
         <w:tc>
           <w:tcPr>
             <w:tcW w:w="827" w:type="pct"/>
           </w:tcPr>
-          <w:p/>
+          <w:p>
+            <w:r>
+              <w:t>Coolness and rest: and repose: because of fasting: will be at judgment day.</w:t>
+            </w:r>
+          </w:p>
         </w:tc>
         <w:tc>
           <w:tcPr>
@@ -2243,13 +2508,21 @@
           <w:tcPr>
             <w:tcW w:w="819" w:type="pct"/>
           </w:tcPr>
-          <w:p/>
+          <w:p>
+            <w:r>
+              <w:t>The Savior taught us, in His Gospel, because..,. we can cast out devils.</w:t>
+            </w:r>
+          </w:p>
         </w:tc>
         <w:tc>
           <w:tcPr>
             <w:tcW w:w="827" w:type="pct"/>
           </w:tcPr>
-          <w:p/>
+          <w:p>
+            <w:r>
+              <w:t>The Savior taught us: in His Gospel: because of fasting: we can cast out demons.</w:t>
+            </w:r>
+          </w:p>
         </w:tc>
         <w:tc>
           <w:tcPr>
@@ -2339,13 +2612,29 @@
           <w:tcPr>
             <w:tcW w:w="819" w:type="pct"/>
           </w:tcPr>
-          <w:p/>
+          <w:p>
+            <w:r>
+              <w:t xml:space="preserve">O Compassionate One, to the sinners, because..., forgive us </w:t>
+            </w:r>
+            <w:proofErr w:type="spellStart"/>
+            <w:r>
+              <w:t>ours</w:t>
+            </w:r>
+            <w:proofErr w:type="spellEnd"/>
+            <w:r>
+              <w:t xml:space="preserve"> sins.</w:t>
+            </w:r>
+          </w:p>
         </w:tc>
         <w:tc>
           <w:tcPr>
             <w:tcW w:w="827" w:type="pct"/>
           </w:tcPr>
-          <w:p/>
+          <w:p>
+            <w:r>
+              <w:t>O Compassionate One: on the sinners: because of fasting: forgive us ours sins.</w:t>
+            </w:r>
+          </w:p>
         </w:tc>
         <w:tc>
           <w:tcPr>
@@ -2385,7 +2674,7 @@
 </file>
 
 <file path=word/styles.xml><?xml version="1.0" encoding="utf-8"?>
-<w:styles xmlns:mc="http://schemas.openxmlformats.org/markup-compatibility/2006" xmlns:r="http://schemas.openxmlformats.org/officeDocument/2006/relationships" xmlns:w="http://schemas.openxmlformats.org/wordprocessingml/2006/main" xmlns:w14="http://schemas.microsoft.com/office/word/2010/wordml" mc:Ignorable="w14">
+<w:styles xmlns:r="http://schemas.openxmlformats.org/officeDocument/2006/relationships" xmlns:w="http://schemas.openxmlformats.org/wordprocessingml/2006/main">
   <w:docDefaults>
     <w:rPrDefault>
       <w:rPr>
@@ -2586,6 +2875,7 @@
     <w:uiPriority w:val="99"/>
     <w:semiHidden/>
     <w:unhideWhenUsed/>
+    <w:qFormat/>
     <w:tblPr>
       <w:tblInd w:w="0" w:type="dxa"/>
       <w:tblCellMar>
@@ -2626,6 +2916,7 @@
       <w:spacing w:after="0" w:line="240" w:lineRule="auto"/>
     </w:pPr>
     <w:tblPr>
+      <w:tblInd w:w="0" w:type="dxa"/>
       <w:tblBorders>
         <w:top w:val="single" w:sz="4" w:space="0" w:color="auto"/>
         <w:left w:val="single" w:sz="4" w:space="0" w:color="auto"/>
@@ -2634,6 +2925,12 @@
         <w:insideH w:val="single" w:sz="4" w:space="0" w:color="auto"/>
         <w:insideV w:val="single" w:sz="4" w:space="0" w:color="auto"/>
       </w:tblBorders>
+      <w:tblCellMar>
+        <w:top w:w="0" w:type="dxa"/>
+        <w:left w:w="108" w:type="dxa"/>
+        <w:bottom w:w="0" w:type="dxa"/>
+        <w:right w:w="108" w:type="dxa"/>
+      </w:tblCellMar>
     </w:tblPr>
   </w:style>
   <w:style w:type="paragraph" w:customStyle="1" w:styleId="Coptic">

</xml_diff>